<commit_message>
Almost complted assignment 2
</commit_message>
<xml_diff>
--- a/Assignments/Week_2_Assignment.docx
+++ b/Assignments/Week_2_Assignment.docx
@@ -64,7 +64,7 @@
         </w:numPr>
       </w:pPr>
       <w:r>
-        <w:t xml:space="preserve">Null hypothesis: The average number of units sold when TV, radio, and newspaper advertising spending are 0 is equal to 0.</w:t>
+        <w:t xml:space="preserve">Intercept Null hypothesis: The average number of units sold when TV, radio, and newspaper advertising spending are 0 is equal to 0. Based on the p-value of &lt;0.0001 we reject the null hypothesis and conclude that the average number of units sold when TV, radio, and newspaper advertising spending are 0 is different than 0.</w:t>
       </w:r>
     </w:p>
     <w:p>
@@ -76,7 +76,7 @@
         </w:numPr>
       </w:pPr>
       <w:r>
-        <w:t xml:space="preserve">Null hypothesis: TV advertising spending is not associated with sales of the product</w:t>
+        <w:t xml:space="preserve">TV Null hypothesis: TV advertising spending is not associated with sales of the product. Based on the p-value of &lt;0.0001, we reject the null hypothesis and conclude that TV advertising spending is associated with sales.</w:t>
       </w:r>
     </w:p>
     <w:p>
@@ -88,7 +88,7 @@
         </w:numPr>
       </w:pPr>
       <w:r>
-        <w:t xml:space="preserve">Null hypothesis: Radio advertising spending is not associated with sales of the product</w:t>
+        <w:t xml:space="preserve">Radio Null hypothesis: Radio advertising spending is not associated with sales of the product. Based on the p-value of &lt;0.0001, we reject the null hypothesis and conclude that radio advertising spending is associated with sales.</w:t>
       </w:r>
     </w:p>
     <w:p>
@@ -100,7 +100,2507 @@
         </w:numPr>
       </w:pPr>
       <w:r>
-        <w:t xml:space="preserve">Null hypothesis: Newspaper advertising spending is not associated with sales of the product</w:t>
+        <w:t xml:space="preserve">Newspaper Null hypothesis: Newspaper advertising spending is not associated with sales of the product. Based on the p-value of 0.8599, we fail to reject the null hypothesis and conclude that newspaper advertising is likely not associated with sales.</w:t>
+      </w:r>
+    </w:p>
+    <w:p>
+      <w:pPr>
+        <w:numPr>
+          <w:numId w:val="1001"/>
+          <w:ilvl w:val="0"/>
+        </w:numPr>
+      </w:pPr>
+      <w:r>
+        <w:t xml:space="preserve">3.7 #2 KNN regression and KNN Classification differ only in the form of their predicted response. KNN Classification predicts a qualitative response, while KNN regression predicts a quantitative response. In KNN classification, the predicted classification for a given test observation is the majority vote of the K nearest classifications. In KNN regression, the predicted value for a given test observation is the mean value of the K nearest responses.</w:t>
+      </w:r>
+    </w:p>
+    <w:p>
+      <w:pPr>
+        <w:pStyle w:val="Compact"/>
+        <w:numPr>
+          <w:numId w:val="1001"/>
+          <w:ilvl w:val="0"/>
+        </w:numPr>
+      </w:pPr>
+      <w:r>
+        <w:t xml:space="preserve">3.7 #3</w:t>
+      </w:r>
+    </w:p>
+    <w:p>
+      <w:pPr>
+        <w:pStyle w:val="Compact"/>
+        <w:numPr>
+          <w:numId w:val="1003"/>
+          <w:ilvl w:val="1"/>
+        </w:numPr>
+      </w:pPr>
+      <m:oMath>
+        <m:groupChr>
+          <m:groupChrPr>
+            <m:chr m:val="^"/>
+            <m:pos m:val="top"/>
+            <m:vertJc m:val="bot"/>
+          </m:groupChrPr>
+          <m:e>
+            <m:r>
+              <m:t>S</m:t>
+            </m:r>
+            <m:r>
+              <m:t>a</m:t>
+            </m:r>
+            <m:r>
+              <m:t>l</m:t>
+            </m:r>
+            <m:r>
+              <m:t>a</m:t>
+            </m:r>
+            <m:r>
+              <m:t>r</m:t>
+            </m:r>
+            <m:r>
+              <m:t>y</m:t>
+            </m:r>
+          </m:e>
+        </m:groupChr>
+        <m:r>
+          <m:t>=</m:t>
+        </m:r>
+        <m:r>
+          <m:t>50</m:t>
+        </m:r>
+        <m:r>
+          <m:t>+</m:t>
+        </m:r>
+        <m:r>
+          <m:t>20</m:t>
+        </m:r>
+        <m:r>
+          <m:t>*</m:t>
+        </m:r>
+        <m:r>
+          <m:t>G</m:t>
+        </m:r>
+        <m:r>
+          <m:t>P</m:t>
+        </m:r>
+        <m:r>
+          <m:t>A</m:t>
+        </m:r>
+        <m:r>
+          <m:t>+</m:t>
+        </m:r>
+        <m:r>
+          <m:t>0.07</m:t>
+        </m:r>
+        <m:r>
+          <m:t>*</m:t>
+        </m:r>
+        <m:r>
+          <m:t>I</m:t>
+        </m:r>
+        <m:r>
+          <m:t>Q</m:t>
+        </m:r>
+        <m:r>
+          <m:t>+</m:t>
+        </m:r>
+        <m:r>
+          <m:t>35</m:t>
+        </m:r>
+        <m:r>
+          <m:t>*</m:t>
+        </m:r>
+        <m:r>
+          <m:t>F</m:t>
+        </m:r>
+        <m:r>
+          <m:t>e</m:t>
+        </m:r>
+        <m:r>
+          <m:t>m</m:t>
+        </m:r>
+        <m:r>
+          <m:t>+</m:t>
+        </m:r>
+        <m:r>
+          <m:t>0.01</m:t>
+        </m:r>
+        <m:r>
+          <m:t>*</m:t>
+        </m:r>
+        <m:r>
+          <m:t>G</m:t>
+        </m:r>
+        <m:r>
+          <m:t>P</m:t>
+        </m:r>
+        <m:r>
+          <m:t>A</m:t>
+        </m:r>
+        <m:r>
+          <m:t>*</m:t>
+        </m:r>
+        <m:r>
+          <m:t>I</m:t>
+        </m:r>
+        <m:r>
+          <m:t>Q</m:t>
+        </m:r>
+        <m:r>
+          <m:t>−</m:t>
+        </m:r>
+        <m:r>
+          <m:t>10</m:t>
+        </m:r>
+        <m:r>
+          <m:t>*</m:t>
+        </m:r>
+        <m:r>
+          <m:t>G</m:t>
+        </m:r>
+        <m:r>
+          <m:t>P</m:t>
+        </m:r>
+        <m:r>
+          <m:t>A</m:t>
+        </m:r>
+        <m:r>
+          <m:t>*</m:t>
+        </m:r>
+        <m:r>
+          <m:t>F</m:t>
+        </m:r>
+        <m:r>
+          <m:t>e</m:t>
+        </m:r>
+        <m:r>
+          <m:t>m</m:t>
+        </m:r>
+      </m:oMath>
+    </w:p>
+    <w:p>
+      <w:pPr>
+        <w:pStyle w:val="Compact"/>
+        <w:numPr>
+          <w:numId w:val="1003"/>
+          <w:ilvl w:val="1"/>
+        </w:numPr>
+      </w:pPr>
+      <m:oMath>
+        <m:groupChr>
+          <m:groupChrPr>
+            <m:chr m:val="^"/>
+            <m:pos m:val="top"/>
+            <m:vertJc m:val="bot"/>
+          </m:groupChrPr>
+          <m:e>
+            <m:r>
+              <m:t>S</m:t>
+            </m:r>
+            <m:r>
+              <m:t>a</m:t>
+            </m:r>
+            <m:r>
+              <m:t>l</m:t>
+            </m:r>
+            <m:r>
+              <m:t>a</m:t>
+            </m:r>
+            <m:r>
+              <m:t>r</m:t>
+            </m:r>
+            <m:r>
+              <m:t>y</m:t>
+            </m:r>
+            <m:r>
+              <m:t>F</m:t>
+            </m:r>
+            <m:r>
+              <m:t>e</m:t>
+            </m:r>
+            <m:r>
+              <m:t>m</m:t>
+            </m:r>
+            <m:r>
+              <m:t>a</m:t>
+            </m:r>
+            <m:r>
+              <m:t>l</m:t>
+            </m:r>
+            <m:r>
+              <m:t>e</m:t>
+            </m:r>
+          </m:e>
+        </m:groupChr>
+        <m:r>
+          <m:t>=</m:t>
+        </m:r>
+        <m:r>
+          <m:t>50</m:t>
+        </m:r>
+        <m:r>
+          <m:t>+</m:t>
+        </m:r>
+        <m:r>
+          <m:t>20</m:t>
+        </m:r>
+        <m:r>
+          <m:t>*</m:t>
+        </m:r>
+        <m:r>
+          <m:t>G</m:t>
+        </m:r>
+        <m:r>
+          <m:t>P</m:t>
+        </m:r>
+        <m:r>
+          <m:t>A</m:t>
+        </m:r>
+        <m:r>
+          <m:t>+</m:t>
+        </m:r>
+        <m:r>
+          <m:t>0.07</m:t>
+        </m:r>
+        <m:r>
+          <m:t>*</m:t>
+        </m:r>
+        <m:r>
+          <m:t>I</m:t>
+        </m:r>
+        <m:r>
+          <m:t>Q</m:t>
+        </m:r>
+        <m:r>
+          <m:t>+</m:t>
+        </m:r>
+        <m:r>
+          <m:t>35</m:t>
+        </m:r>
+        <m:r>
+          <m:t>+</m:t>
+        </m:r>
+        <m:r>
+          <m:t>0.01</m:t>
+        </m:r>
+        <m:r>
+          <m:t>*</m:t>
+        </m:r>
+        <m:r>
+          <m:t>G</m:t>
+        </m:r>
+        <m:r>
+          <m:t>P</m:t>
+        </m:r>
+        <m:r>
+          <m:t>A</m:t>
+        </m:r>
+        <m:r>
+          <m:t>*</m:t>
+        </m:r>
+        <m:r>
+          <m:t>I</m:t>
+        </m:r>
+        <m:r>
+          <m:t>Q</m:t>
+        </m:r>
+        <m:r>
+          <m:t>−</m:t>
+        </m:r>
+        <m:r>
+          <m:t>10</m:t>
+        </m:r>
+        <m:r>
+          <m:t>*</m:t>
+        </m:r>
+        <m:r>
+          <m:t>G</m:t>
+        </m:r>
+        <m:r>
+          <m:t>P</m:t>
+        </m:r>
+        <m:r>
+          <m:t>A</m:t>
+        </m:r>
+      </m:oMath>
+    </w:p>
+    <w:p>
+      <w:pPr>
+        <w:pStyle w:val="Compact"/>
+        <w:numPr>
+          <w:numId w:val="1003"/>
+          <w:ilvl w:val="1"/>
+        </w:numPr>
+      </w:pPr>
+      <m:oMath>
+        <m:groupChr>
+          <m:groupChrPr>
+            <m:chr m:val="^"/>
+            <m:pos m:val="top"/>
+            <m:vertJc m:val="bot"/>
+          </m:groupChrPr>
+          <m:e>
+            <m:r>
+              <m:t>S</m:t>
+            </m:r>
+            <m:r>
+              <m:t>a</m:t>
+            </m:r>
+            <m:r>
+              <m:t>l</m:t>
+            </m:r>
+            <m:r>
+              <m:t>a</m:t>
+            </m:r>
+            <m:r>
+              <m:t>r</m:t>
+            </m:r>
+            <m:r>
+              <m:t>y</m:t>
+            </m:r>
+            <m:r>
+              <m:t>M</m:t>
+            </m:r>
+            <m:r>
+              <m:t>a</m:t>
+            </m:r>
+            <m:r>
+              <m:t>l</m:t>
+            </m:r>
+            <m:r>
+              <m:t>e</m:t>
+            </m:r>
+          </m:e>
+        </m:groupChr>
+        <m:r>
+          <m:t>=</m:t>
+        </m:r>
+        <m:r>
+          <m:t>50</m:t>
+        </m:r>
+        <m:r>
+          <m:t>+</m:t>
+        </m:r>
+        <m:r>
+          <m:t>20</m:t>
+        </m:r>
+        <m:r>
+          <m:t>*</m:t>
+        </m:r>
+        <m:r>
+          <m:t>G</m:t>
+        </m:r>
+        <m:r>
+          <m:t>P</m:t>
+        </m:r>
+        <m:r>
+          <m:t>A</m:t>
+        </m:r>
+        <m:r>
+          <m:t>+</m:t>
+        </m:r>
+        <m:r>
+          <m:t>0.07</m:t>
+        </m:r>
+        <m:r>
+          <m:t>*</m:t>
+        </m:r>
+        <m:r>
+          <m:t>I</m:t>
+        </m:r>
+        <m:r>
+          <m:t>Q</m:t>
+        </m:r>
+        <m:r>
+          <m:t>+</m:t>
+        </m:r>
+        <m:r>
+          <m:t>0.01</m:t>
+        </m:r>
+        <m:r>
+          <m:t>*</m:t>
+        </m:r>
+        <m:r>
+          <m:t>G</m:t>
+        </m:r>
+        <m:r>
+          <m:t>P</m:t>
+        </m:r>
+        <m:r>
+          <m:t>A</m:t>
+        </m:r>
+        <m:r>
+          <m:t>*</m:t>
+        </m:r>
+        <m:r>
+          <m:t>I</m:t>
+        </m:r>
+        <m:r>
+          <m:t>Q</m:t>
+        </m:r>
+      </m:oMath>
+    </w:p>
+    <w:p>
+      <w:pPr>
+        <w:pStyle w:val="Compact"/>
+        <w:numPr>
+          <w:numId w:val="1004"/>
+          <w:ilvl w:val="2"/>
+        </w:numPr>
+      </w:pPr>
+      <w:r>
+        <w:t xml:space="preserve">iii is correct. This is correct because there is an interaction between gender and GPA. For low values of GPA, the +35 for females overpowers the -10</w:t>
+      </w:r>
+      <w:r>
+        <w:rPr>
+          <w:i/>
+        </w:rPr>
+        <w:t xml:space="preserve">GPA. As GPA increases, the -10</w:t>
+      </w:r>
+      <w:r>
+        <w:t xml:space="preserve">GPA overpowers the +35.</w:t>
+      </w:r>
+    </w:p>
+    <w:p>
+      <w:pPr>
+        <w:pStyle w:val="Compact"/>
+        <w:numPr>
+          <w:numId w:val="1005"/>
+          <w:ilvl w:val="2"/>
+        </w:numPr>
+      </w:pPr>
+      <m:oMath>
+        <m:groupChr>
+          <m:groupChrPr>
+            <m:chr m:val="^"/>
+            <m:pos m:val="top"/>
+            <m:vertJc m:val="bot"/>
+          </m:groupChrPr>
+          <m:e>
+            <m:r>
+              <m:t>S</m:t>
+            </m:r>
+            <m:r>
+              <m:t>a</m:t>
+            </m:r>
+            <m:r>
+              <m:t>l</m:t>
+            </m:r>
+            <m:r>
+              <m:t>a</m:t>
+            </m:r>
+            <m:r>
+              <m:t>r</m:t>
+            </m:r>
+            <m:r>
+              <m:t>y</m:t>
+            </m:r>
+          </m:e>
+        </m:groupChr>
+        <m:r>
+          <m:t>=</m:t>
+        </m:r>
+        <m:r>
+          <m:t>50</m:t>
+        </m:r>
+        <m:r>
+          <m:t>+</m:t>
+        </m:r>
+        <m:r>
+          <m:t>20</m:t>
+        </m:r>
+        <m:r>
+          <m:t>*</m:t>
+        </m:r>
+        <m:r>
+          <m:t>4.0</m:t>
+        </m:r>
+        <m:r>
+          <m:t>+</m:t>
+        </m:r>
+        <m:r>
+          <m:t>0.07</m:t>
+        </m:r>
+        <m:r>
+          <m:t>*</m:t>
+        </m:r>
+        <m:r>
+          <m:t>110</m:t>
+        </m:r>
+        <m:r>
+          <m:t>+</m:t>
+        </m:r>
+        <m:r>
+          <m:t>35</m:t>
+        </m:r>
+        <m:r>
+          <m:t>*</m:t>
+        </m:r>
+        <m:r>
+          <m:t>1</m:t>
+        </m:r>
+        <m:r>
+          <m:t>+</m:t>
+        </m:r>
+        <m:r>
+          <m:t>0.01</m:t>
+        </m:r>
+        <m:r>
+          <m:t>*</m:t>
+        </m:r>
+        <m:r>
+          <m:t>4.0</m:t>
+        </m:r>
+        <m:r>
+          <m:t>*</m:t>
+        </m:r>
+        <m:r>
+          <m:t>110</m:t>
+        </m:r>
+        <m:r>
+          <m:t>−</m:t>
+        </m:r>
+        <m:r>
+          <m:t>10</m:t>
+        </m:r>
+        <m:r>
+          <m:t>*</m:t>
+        </m:r>
+        <m:r>
+          <m:t>4.0</m:t>
+        </m:r>
+        <m:r>
+          <m:t>*</m:t>
+        </m:r>
+        <m:r>
+          <m:t>1</m:t>
+        </m:r>
+        <m:r>
+          <m:t>=</m:t>
+        </m:r>
+        <m:r>
+          <m:t>$</m:t>
+        </m:r>
+        <m:r>
+          <m:t>137</m:t>
+        </m:r>
+        <m:r>
+          <m:t>,</m:t>
+        </m:r>
+        <m:r>
+          <m:t>000</m:t>
+        </m:r>
+      </m:oMath>
+    </w:p>
+    <w:p>
+      <w:pPr>
+        <w:pStyle w:val="Compact"/>
+        <w:numPr>
+          <w:numId w:val="1006"/>
+          <w:ilvl w:val="2"/>
+        </w:numPr>
+      </w:pPr>
+      <w:r>
+        <w:t xml:space="preserve">False. The size of a coefficient is not indicative of its significance. The significance of a coefficient depends on the size of its standard error relative to the size of the effect. In fact, with a large sample size, very small effects can be statistically significant.</w:t>
+      </w:r>
+    </w:p>
+    <w:p>
+      <w:pPr>
+        <w:numPr>
+          <w:numId w:val="1001"/>
+          <w:ilvl w:val="0"/>
+        </w:numPr>
+      </w:pPr>
+      <w:r>
+        <w:t xml:space="preserve">3.7 #8</w:t>
+      </w:r>
+    </w:p>
+    <w:p>
+      <w:pPr>
+        <w:pStyle w:val="SourceCode"/>
+      </w:pPr>
+      <w:r>
+        <w:rPr>
+          <w:rStyle w:val="NormalTok"/>
+        </w:rPr>
+        <w:t xml:space="preserve">workDir &lt;-</w:t>
+      </w:r>
+      <w:r>
+        <w:rPr>
+          <w:rStyle w:val="StringTok"/>
+        </w:rPr>
+        <w:t xml:space="preserve"> "/Users/davidrusso/Documents/Classes/Applied Data Analysis/Assignments"</w:t>
+      </w:r>
+      <w:r>
+        <w:br w:type="textWrapping"/>
+      </w:r>
+      <w:r>
+        <w:br w:type="textWrapping"/>
+      </w:r>
+      <w:r>
+        <w:rPr>
+          <w:rStyle w:val="NormalTok"/>
+        </w:rPr>
+        <w:t xml:space="preserve">auto &lt;-</w:t>
+      </w:r>
+      <w:r>
+        <w:rPr>
+          <w:rStyle w:val="StringTok"/>
+        </w:rPr>
+        <w:t xml:space="preserve"> </w:t>
+      </w:r>
+      <w:r>
+        <w:rPr>
+          <w:rStyle w:val="KeywordTok"/>
+        </w:rPr>
+        <w:t xml:space="preserve">read.csv</w:t>
+      </w:r>
+      <w:r>
+        <w:rPr>
+          <w:rStyle w:val="NormalTok"/>
+        </w:rPr>
+        <w:t xml:space="preserve">(</w:t>
+      </w:r>
+      <w:r>
+        <w:rPr>
+          <w:rStyle w:val="KeywordTok"/>
+        </w:rPr>
+        <w:t xml:space="preserve">paste</w:t>
+      </w:r>
+      <w:r>
+        <w:rPr>
+          <w:rStyle w:val="NormalTok"/>
+        </w:rPr>
+        <w:t xml:space="preserve">(workDir, </w:t>
+      </w:r>
+      <w:r>
+        <w:rPr>
+          <w:rStyle w:val="StringTok"/>
+        </w:rPr>
+        <w:t xml:space="preserve">"Auto.csv"</w:t>
+      </w:r>
+      <w:r>
+        <w:rPr>
+          <w:rStyle w:val="NormalTok"/>
+        </w:rPr>
+        <w:t xml:space="preserve">, </w:t>
+      </w:r>
+      <w:r>
+        <w:rPr>
+          <w:rStyle w:val="DataTypeTok"/>
+        </w:rPr>
+        <w:t xml:space="preserve">sep =</w:t>
+      </w:r>
+      <w:r>
+        <w:rPr>
+          <w:rStyle w:val="NormalTok"/>
+        </w:rPr>
+        <w:t xml:space="preserve"> </w:t>
+      </w:r>
+      <w:r>
+        <w:rPr>
+          <w:rStyle w:val="StringTok"/>
+        </w:rPr>
+        <w:t xml:space="preserve">"/"</w:t>
+      </w:r>
+      <w:r>
+        <w:rPr>
+          <w:rStyle w:val="NormalTok"/>
+        </w:rPr>
+        <w:t xml:space="preserve">), </w:t>
+      </w:r>
+      <w:r>
+        <w:rPr>
+          <w:rStyle w:val="DataTypeTok"/>
+        </w:rPr>
+        <w:t xml:space="preserve">header =</w:t>
+      </w:r>
+      <w:r>
+        <w:rPr>
+          <w:rStyle w:val="NormalTok"/>
+        </w:rPr>
+        <w:t xml:space="preserve"> </w:t>
+      </w:r>
+      <w:r>
+        <w:rPr>
+          <w:rStyle w:val="OtherTok"/>
+        </w:rPr>
+        <w:t xml:space="preserve">TRUE</w:t>
+      </w:r>
+      <w:r>
+        <w:rPr>
+          <w:rStyle w:val="NormalTok"/>
+        </w:rPr>
+        <w:t xml:space="preserve">, </w:t>
+      </w:r>
+      <w:r>
+        <w:rPr>
+          <w:rStyle w:val="DataTypeTok"/>
+        </w:rPr>
+        <w:t xml:space="preserve">stringsAsFactors =</w:t>
+      </w:r>
+      <w:r>
+        <w:rPr>
+          <w:rStyle w:val="NormalTok"/>
+        </w:rPr>
+        <w:t xml:space="preserve"> </w:t>
+      </w:r>
+      <w:r>
+        <w:rPr>
+          <w:rStyle w:val="OtherTok"/>
+        </w:rPr>
+        <w:t xml:space="preserve">FALSE</w:t>
+      </w:r>
+      <w:r>
+        <w:rPr>
+          <w:rStyle w:val="NormalTok"/>
+        </w:rPr>
+        <w:t xml:space="preserve">)</w:t>
+      </w:r>
+      <w:r>
+        <w:br w:type="textWrapping"/>
+      </w:r>
+      <w:r>
+        <w:br w:type="textWrapping"/>
+      </w:r>
+      <w:r>
+        <w:rPr>
+          <w:rStyle w:val="NormalTok"/>
+        </w:rPr>
+        <w:t xml:space="preserve">auto$horsepower &lt;-</w:t>
+      </w:r>
+      <w:r>
+        <w:rPr>
+          <w:rStyle w:val="StringTok"/>
+        </w:rPr>
+        <w:t xml:space="preserve"> </w:t>
+      </w:r>
+      <w:r>
+        <w:rPr>
+          <w:rStyle w:val="KeywordTok"/>
+        </w:rPr>
+        <w:t xml:space="preserve">as.numeric</w:t>
+      </w:r>
+      <w:r>
+        <w:rPr>
+          <w:rStyle w:val="NormalTok"/>
+        </w:rPr>
+        <w:t xml:space="preserve">(auto$horsepower)</w:t>
+      </w:r>
+    </w:p>
+    <w:p>
+      <w:pPr>
+        <w:pStyle w:val="SourceCode"/>
+      </w:pPr>
+      <w:r>
+        <w:rPr>
+          <w:rStyle w:val="VerbatimChar"/>
+        </w:rPr>
+        <w:t xml:space="preserve">## Warning: NAs introduced by coercion</w:t>
+      </w:r>
+    </w:p>
+    <w:p>
+      <w:pPr>
+        <w:pStyle w:val="SourceCode"/>
+      </w:pPr>
+      <w:r>
+        <w:rPr>
+          <w:rStyle w:val="VerbatimChar"/>
+        </w:rPr>
+        <w:t xml:space="preserve">+ a. lm() and summary()</w:t>
+      </w:r>
+    </w:p>
+    <w:p>
+      <w:pPr>
+        <w:pStyle w:val="SourceCode"/>
+      </w:pPr>
+      <w:r>
+        <w:rPr>
+          <w:rStyle w:val="NormalTok"/>
+        </w:rPr>
+        <w:t xml:space="preserve">lm_hp &lt;-</w:t>
+      </w:r>
+      <w:r>
+        <w:rPr>
+          <w:rStyle w:val="StringTok"/>
+        </w:rPr>
+        <w:t xml:space="preserve"> </w:t>
+      </w:r>
+      <w:r>
+        <w:rPr>
+          <w:rStyle w:val="KeywordTok"/>
+        </w:rPr>
+        <w:t xml:space="preserve">lm</w:t>
+      </w:r>
+      <w:r>
+        <w:rPr>
+          <w:rStyle w:val="NormalTok"/>
+        </w:rPr>
+        <w:t xml:space="preserve">(mpg ~</w:t>
+      </w:r>
+      <w:r>
+        <w:rPr>
+          <w:rStyle w:val="StringTok"/>
+        </w:rPr>
+        <w:t xml:space="preserve"> </w:t>
+      </w:r>
+      <w:r>
+        <w:rPr>
+          <w:rStyle w:val="KeywordTok"/>
+        </w:rPr>
+        <w:t xml:space="preserve">as.numeric</w:t>
+      </w:r>
+      <w:r>
+        <w:rPr>
+          <w:rStyle w:val="NormalTok"/>
+        </w:rPr>
+        <w:t xml:space="preserve">(horsepower), </w:t>
+      </w:r>
+      <w:r>
+        <w:rPr>
+          <w:rStyle w:val="DataTypeTok"/>
+        </w:rPr>
+        <w:t xml:space="preserve">data =</w:t>
+      </w:r>
+      <w:r>
+        <w:rPr>
+          <w:rStyle w:val="NormalTok"/>
+        </w:rPr>
+        <w:t xml:space="preserve"> </w:t>
+      </w:r>
+      <w:r>
+        <w:rPr>
+          <w:rStyle w:val="NormalTok"/>
+        </w:rPr>
+        <w:t xml:space="preserve">auto)</w:t>
+      </w:r>
+      <w:r>
+        <w:br w:type="textWrapping"/>
+      </w:r>
+      <w:r>
+        <w:br w:type="textWrapping"/>
+      </w:r>
+      <w:r>
+        <w:rPr>
+          <w:rStyle w:val="KeywordTok"/>
+        </w:rPr>
+        <w:t xml:space="preserve">summary</w:t>
+      </w:r>
+      <w:r>
+        <w:rPr>
+          <w:rStyle w:val="NormalTok"/>
+        </w:rPr>
+        <w:t xml:space="preserve">(lm_hp)</w:t>
+      </w:r>
+    </w:p>
+    <w:p>
+      <w:pPr>
+        <w:pStyle w:val="SourceCode"/>
+      </w:pPr>
+      <w:r>
+        <w:rPr>
+          <w:rStyle w:val="VerbatimChar"/>
+        </w:rPr>
+        <w:t xml:space="preserve">## </w:t>
+      </w:r>
+      <w:r>
+        <w:br w:type="textWrapping"/>
+      </w:r>
+      <w:r>
+        <w:rPr>
+          <w:rStyle w:val="VerbatimChar"/>
+        </w:rPr>
+        <w:t xml:space="preserve">## Call:</w:t>
+      </w:r>
+      <w:r>
+        <w:br w:type="textWrapping"/>
+      </w:r>
+      <w:r>
+        <w:rPr>
+          <w:rStyle w:val="VerbatimChar"/>
+        </w:rPr>
+        <w:t xml:space="preserve">## lm(formula = mpg ~ as.numeric(horsepower), data = auto)</w:t>
+      </w:r>
+      <w:r>
+        <w:br w:type="textWrapping"/>
+      </w:r>
+      <w:r>
+        <w:rPr>
+          <w:rStyle w:val="VerbatimChar"/>
+        </w:rPr>
+        <w:t xml:space="preserve">## </w:t>
+      </w:r>
+      <w:r>
+        <w:br w:type="textWrapping"/>
+      </w:r>
+      <w:r>
+        <w:rPr>
+          <w:rStyle w:val="VerbatimChar"/>
+        </w:rPr>
+        <w:t xml:space="preserve">## Residuals:</w:t>
+      </w:r>
+      <w:r>
+        <w:br w:type="textWrapping"/>
+      </w:r>
+      <w:r>
+        <w:rPr>
+          <w:rStyle w:val="VerbatimChar"/>
+        </w:rPr>
+        <w:t xml:space="preserve">##      Min       1Q   Median       3Q      Max </w:t>
+      </w:r>
+      <w:r>
+        <w:br w:type="textWrapping"/>
+      </w:r>
+      <w:r>
+        <w:rPr>
+          <w:rStyle w:val="VerbatimChar"/>
+        </w:rPr>
+        <w:t xml:space="preserve">## -13.5710  -3.2592  -0.3435   2.7630  16.9240 </w:t>
+      </w:r>
+      <w:r>
+        <w:br w:type="textWrapping"/>
+      </w:r>
+      <w:r>
+        <w:rPr>
+          <w:rStyle w:val="VerbatimChar"/>
+        </w:rPr>
+        <w:t xml:space="preserve">## </w:t>
+      </w:r>
+      <w:r>
+        <w:br w:type="textWrapping"/>
+      </w:r>
+      <w:r>
+        <w:rPr>
+          <w:rStyle w:val="VerbatimChar"/>
+        </w:rPr>
+        <w:t xml:space="preserve">## Coefficients:</w:t>
+      </w:r>
+      <w:r>
+        <w:br w:type="textWrapping"/>
+      </w:r>
+      <w:r>
+        <w:rPr>
+          <w:rStyle w:val="VerbatimChar"/>
+        </w:rPr>
+        <w:t xml:space="preserve">##                         Estimate Std. Error t value Pr(&gt;|t|)    </w:t>
+      </w:r>
+      <w:r>
+        <w:br w:type="textWrapping"/>
+      </w:r>
+      <w:r>
+        <w:rPr>
+          <w:rStyle w:val="VerbatimChar"/>
+        </w:rPr>
+        <w:t xml:space="preserve">## (Intercept)            39.935861   0.717499   55.66   &lt;2e-16 ***</w:t>
+      </w:r>
+      <w:r>
+        <w:br w:type="textWrapping"/>
+      </w:r>
+      <w:r>
+        <w:rPr>
+          <w:rStyle w:val="VerbatimChar"/>
+        </w:rPr>
+        <w:t xml:space="preserve">## as.numeric(horsepower) -0.157845   0.006446  -24.49   &lt;2e-16 ***</w:t>
+      </w:r>
+      <w:r>
+        <w:br w:type="textWrapping"/>
+      </w:r>
+      <w:r>
+        <w:rPr>
+          <w:rStyle w:val="VerbatimChar"/>
+        </w:rPr>
+        <w:t xml:space="preserve">## ---</w:t>
+      </w:r>
+      <w:r>
+        <w:br w:type="textWrapping"/>
+      </w:r>
+      <w:r>
+        <w:rPr>
+          <w:rStyle w:val="VerbatimChar"/>
+        </w:rPr>
+        <w:t xml:space="preserve">## Signif. codes:  0 '***' 0.001 '**' 0.01 '*' 0.05 '.' 0.1 ' ' 1</w:t>
+      </w:r>
+      <w:r>
+        <w:br w:type="textWrapping"/>
+      </w:r>
+      <w:r>
+        <w:rPr>
+          <w:rStyle w:val="VerbatimChar"/>
+        </w:rPr>
+        <w:t xml:space="preserve">## </w:t>
+      </w:r>
+      <w:r>
+        <w:br w:type="textWrapping"/>
+      </w:r>
+      <w:r>
+        <w:rPr>
+          <w:rStyle w:val="VerbatimChar"/>
+        </w:rPr>
+        <w:t xml:space="preserve">## Residual standard error: 4.906 on 390 degrees of freedom</w:t>
+      </w:r>
+      <w:r>
+        <w:br w:type="textWrapping"/>
+      </w:r>
+      <w:r>
+        <w:rPr>
+          <w:rStyle w:val="VerbatimChar"/>
+        </w:rPr>
+        <w:t xml:space="preserve">##   (5 observations deleted due to missingness)</w:t>
+      </w:r>
+      <w:r>
+        <w:br w:type="textWrapping"/>
+      </w:r>
+      <w:r>
+        <w:rPr>
+          <w:rStyle w:val="VerbatimChar"/>
+        </w:rPr>
+        <w:t xml:space="preserve">## Multiple R-squared:  0.6059, Adjusted R-squared:  0.6049 </w:t>
+      </w:r>
+      <w:r>
+        <w:br w:type="textWrapping"/>
+      </w:r>
+      <w:r>
+        <w:rPr>
+          <w:rStyle w:val="VerbatimChar"/>
+        </w:rPr>
+        <w:t xml:space="preserve">## F-statistic: 599.7 on 1 and 390 DF,  p-value: &lt; 2.2e-16</w:t>
+      </w:r>
+    </w:p>
+    <w:p>
+      <w:pPr>
+        <w:pStyle w:val="SourceCode"/>
+      </w:pPr>
+      <w:r>
+        <w:rPr>
+          <w:rStyle w:val="VerbatimChar"/>
+        </w:rPr>
+        <w:t xml:space="preserve">  + i. There is a relationship between the predictor and the response, as evidenced by the small p-value of &lt;2e-16.</w:t>
+      </w:r>
+      <w:r>
+        <w:br w:type="textWrapping"/>
+      </w:r>
+      <w:r>
+        <w:rPr>
+          <w:rStyle w:val="VerbatimChar"/>
+        </w:rPr>
+        <w:t xml:space="preserve">  + ii. The relationship between the predictor and the response is moderate, as evidenced by the R^2 of 0.6059. This indicates that 60.59% of the variation in mpg is explained by the variation in horsepower. </w:t>
+      </w:r>
+      <w:r>
+        <w:br w:type="textWrapping"/>
+      </w:r>
+      <w:r>
+        <w:rPr>
+          <w:rStyle w:val="VerbatimChar"/>
+        </w:rPr>
+        <w:t xml:space="preserve">  + iii. The relationship between mpg and horsepower is negative, as evidenced by the negative coefficient for horsepower. </w:t>
+      </w:r>
+      <w:r>
+        <w:br w:type="textWrapping"/>
+      </w:r>
+      <w:r>
+        <w:rPr>
+          <w:rStyle w:val="VerbatimChar"/>
+        </w:rPr>
+        <w:t xml:space="preserve">  + iv. </w:t>
+      </w:r>
+      <w:r>
+        <w:br w:type="textWrapping"/>
+      </w:r>
+      <w:r>
+        <w:rPr>
+          <w:rStyle w:val="VerbatimChar"/>
+        </w:rPr>
+        <w:t xml:space="preserve">  </w:t>
+      </w:r>
+    </w:p>
+    <w:p>
+      <w:pPr>
+        <w:pStyle w:val="SourceCode"/>
+      </w:pPr>
+      <w:r>
+        <w:rPr>
+          <w:rStyle w:val="NormalTok"/>
+        </w:rPr>
+        <w:t xml:space="preserve">new_data &lt;-</w:t>
+      </w:r>
+      <w:r>
+        <w:rPr>
+          <w:rStyle w:val="StringTok"/>
+        </w:rPr>
+        <w:t xml:space="preserve"> </w:t>
+      </w:r>
+      <w:r>
+        <w:rPr>
+          <w:rStyle w:val="KeywordTok"/>
+        </w:rPr>
+        <w:t xml:space="preserve">data.frame</w:t>
+      </w:r>
+      <w:r>
+        <w:rPr>
+          <w:rStyle w:val="NormalTok"/>
+        </w:rPr>
+        <w:t xml:space="preserve">(</w:t>
+      </w:r>
+      <w:r>
+        <w:rPr>
+          <w:rStyle w:val="DataTypeTok"/>
+        </w:rPr>
+        <w:t xml:space="preserve">horsepower =</w:t>
+      </w:r>
+      <w:r>
+        <w:rPr>
+          <w:rStyle w:val="NormalTok"/>
+        </w:rPr>
+        <w:t xml:space="preserve"> </w:t>
+      </w:r>
+      <w:r>
+        <w:rPr>
+          <w:rStyle w:val="DecValTok"/>
+        </w:rPr>
+        <w:t xml:space="preserve">98</w:t>
+      </w:r>
+      <w:r>
+        <w:rPr>
+          <w:rStyle w:val="NormalTok"/>
+        </w:rPr>
+        <w:t xml:space="preserve">)</w:t>
+      </w:r>
+      <w:r>
+        <w:br w:type="textWrapping"/>
+      </w:r>
+      <w:r>
+        <w:rPr>
+          <w:rStyle w:val="NormalTok"/>
+        </w:rPr>
+        <w:t xml:space="preserve">pred_val &lt;-</w:t>
+      </w:r>
+      <w:r>
+        <w:rPr>
+          <w:rStyle w:val="StringTok"/>
+        </w:rPr>
+        <w:t xml:space="preserve"> </w:t>
+      </w:r>
+      <w:r>
+        <w:rPr>
+          <w:rStyle w:val="KeywordTok"/>
+        </w:rPr>
+        <w:t xml:space="preserve">predict</w:t>
+      </w:r>
+      <w:r>
+        <w:rPr>
+          <w:rStyle w:val="NormalTok"/>
+        </w:rPr>
+        <w:t xml:space="preserve">(lm_hp, </w:t>
+      </w:r>
+      <w:r>
+        <w:rPr>
+          <w:rStyle w:val="DataTypeTok"/>
+        </w:rPr>
+        <w:t xml:space="preserve">newdata =</w:t>
+      </w:r>
+      <w:r>
+        <w:rPr>
+          <w:rStyle w:val="NormalTok"/>
+        </w:rPr>
+        <w:t xml:space="preserve"> </w:t>
+      </w:r>
+      <w:r>
+        <w:rPr>
+          <w:rStyle w:val="NormalTok"/>
+        </w:rPr>
+        <w:t xml:space="preserve">new_data)</w:t>
+      </w:r>
+      <w:r>
+        <w:br w:type="textWrapping"/>
+      </w:r>
+      <w:r>
+        <w:rPr>
+          <w:rStyle w:val="NormalTok"/>
+        </w:rPr>
+        <w:t xml:space="preserve">pred_val_ci &lt;-</w:t>
+      </w:r>
+      <w:r>
+        <w:rPr>
+          <w:rStyle w:val="StringTok"/>
+        </w:rPr>
+        <w:t xml:space="preserve"> </w:t>
+      </w:r>
+      <w:r>
+        <w:rPr>
+          <w:rStyle w:val="KeywordTok"/>
+        </w:rPr>
+        <w:t xml:space="preserve">predict</w:t>
+      </w:r>
+      <w:r>
+        <w:rPr>
+          <w:rStyle w:val="NormalTok"/>
+        </w:rPr>
+        <w:t xml:space="preserve">(lm_hp, </w:t>
+      </w:r>
+      <w:r>
+        <w:rPr>
+          <w:rStyle w:val="DataTypeTok"/>
+        </w:rPr>
+        <w:t xml:space="preserve">newdata =</w:t>
+      </w:r>
+      <w:r>
+        <w:rPr>
+          <w:rStyle w:val="NormalTok"/>
+        </w:rPr>
+        <w:t xml:space="preserve"> </w:t>
+      </w:r>
+      <w:r>
+        <w:rPr>
+          <w:rStyle w:val="NormalTok"/>
+        </w:rPr>
+        <w:t xml:space="preserve">new_data, </w:t>
+      </w:r>
+      <w:r>
+        <w:rPr>
+          <w:rStyle w:val="DataTypeTok"/>
+        </w:rPr>
+        <w:t xml:space="preserve">interval =</w:t>
+      </w:r>
+      <w:r>
+        <w:rPr>
+          <w:rStyle w:val="NormalTok"/>
+        </w:rPr>
+        <w:t xml:space="preserve"> </w:t>
+      </w:r>
+      <w:r>
+        <w:rPr>
+          <w:rStyle w:val="StringTok"/>
+        </w:rPr>
+        <w:t xml:space="preserve">"confidence"</w:t>
+      </w:r>
+      <w:r>
+        <w:rPr>
+          <w:rStyle w:val="NormalTok"/>
+        </w:rPr>
+        <w:t xml:space="preserve">)</w:t>
+      </w:r>
+      <w:r>
+        <w:br w:type="textWrapping"/>
+      </w:r>
+      <w:r>
+        <w:rPr>
+          <w:rStyle w:val="NormalTok"/>
+        </w:rPr>
+        <w:t xml:space="preserve">pred_val_pi &lt;-</w:t>
+      </w:r>
+      <w:r>
+        <w:rPr>
+          <w:rStyle w:val="StringTok"/>
+        </w:rPr>
+        <w:t xml:space="preserve"> </w:t>
+      </w:r>
+      <w:r>
+        <w:rPr>
+          <w:rStyle w:val="KeywordTok"/>
+        </w:rPr>
+        <w:t xml:space="preserve">predict</w:t>
+      </w:r>
+      <w:r>
+        <w:rPr>
+          <w:rStyle w:val="NormalTok"/>
+        </w:rPr>
+        <w:t xml:space="preserve">(lm_hp, </w:t>
+      </w:r>
+      <w:r>
+        <w:rPr>
+          <w:rStyle w:val="DataTypeTok"/>
+        </w:rPr>
+        <w:t xml:space="preserve">newdata =</w:t>
+      </w:r>
+      <w:r>
+        <w:rPr>
+          <w:rStyle w:val="NormalTok"/>
+        </w:rPr>
+        <w:t xml:space="preserve"> </w:t>
+      </w:r>
+      <w:r>
+        <w:rPr>
+          <w:rStyle w:val="NormalTok"/>
+        </w:rPr>
+        <w:t xml:space="preserve">new_data, </w:t>
+      </w:r>
+      <w:r>
+        <w:rPr>
+          <w:rStyle w:val="DataTypeTok"/>
+        </w:rPr>
+        <w:t xml:space="preserve">interval =</w:t>
+      </w:r>
+      <w:r>
+        <w:rPr>
+          <w:rStyle w:val="NormalTok"/>
+        </w:rPr>
+        <w:t xml:space="preserve"> </w:t>
+      </w:r>
+      <w:r>
+        <w:rPr>
+          <w:rStyle w:val="StringTok"/>
+        </w:rPr>
+        <w:t xml:space="preserve">"prediction"</w:t>
+      </w:r>
+      <w:r>
+        <w:rPr>
+          <w:rStyle w:val="NormalTok"/>
+        </w:rPr>
+        <w:t xml:space="preserve">)</w:t>
+      </w:r>
+    </w:p>
+    <w:p>
+      <w:pPr>
+        <w:pStyle w:val="SourceCode"/>
+      </w:pPr>
+      <w:r>
+        <w:rPr>
+          <w:rStyle w:val="VerbatimChar"/>
+        </w:rPr>
+        <w:t xml:space="preserve">    + 1. The predicted mpg at a horsepower of 98 is 24.48 mpg</w:t>
+      </w:r>
+      <w:r>
+        <w:br w:type="textWrapping"/>
+      </w:r>
+      <w:r>
+        <w:rPr>
+          <w:rStyle w:val="VerbatimChar"/>
+        </w:rPr>
+        <w:t xml:space="preserve">    + 2. The confidence interval for this prediction is [23.97, 24.96]</w:t>
+      </w:r>
+      <w:r>
+        <w:br w:type="textWrapping"/>
+      </w:r>
+      <w:r>
+        <w:rPr>
+          <w:rStyle w:val="VerbatimChar"/>
+        </w:rPr>
+        <w:t xml:space="preserve">    + 3. The prediction interval for this prediction is [14.81, 34.12]</w:t>
+      </w:r>
+      <w:r>
+        <w:br w:type="textWrapping"/>
+      </w:r>
+      <w:r>
+        <w:rPr>
+          <w:rStyle w:val="VerbatimChar"/>
+        </w:rPr>
+        <w:t xml:space="preserve">    </w:t>
+      </w:r>
+      <w:r>
+        <w:br w:type="textWrapping"/>
+      </w:r>
+      <w:r>
+        <w:rPr>
+          <w:rStyle w:val="VerbatimChar"/>
+        </w:rPr>
+        <w:t xml:space="preserve">+ b.  plot()</w:t>
+      </w:r>
+    </w:p>
+    <w:p>
+      <w:pPr>
+        <w:pStyle w:val="SourceCode"/>
+      </w:pPr>
+      <w:r>
+        <w:rPr>
+          <w:rStyle w:val="KeywordTok"/>
+        </w:rPr>
+        <w:t xml:space="preserve">plot</w:t>
+      </w:r>
+      <w:r>
+        <w:rPr>
+          <w:rStyle w:val="NormalTok"/>
+        </w:rPr>
+        <w:t xml:space="preserve">(auto$horsepower, auto$mpg)</w:t>
+      </w:r>
+      <w:r>
+        <w:br w:type="textWrapping"/>
+      </w:r>
+      <w:r>
+        <w:rPr>
+          <w:rStyle w:val="KeywordTok"/>
+        </w:rPr>
+        <w:t xml:space="preserve">abline</w:t>
+      </w:r>
+      <w:r>
+        <w:rPr>
+          <w:rStyle w:val="NormalTok"/>
+        </w:rPr>
+        <w:t xml:space="preserve">(lm_hp$coefficients[</w:t>
+      </w:r>
+      <w:r>
+        <w:rPr>
+          <w:rStyle w:val="DecValTok"/>
+        </w:rPr>
+        <w:t xml:space="preserve">1</w:t>
+      </w:r>
+      <w:r>
+        <w:rPr>
+          <w:rStyle w:val="NormalTok"/>
+        </w:rPr>
+        <w:t xml:space="preserve">], lm_hp$coefficients[</w:t>
+      </w:r>
+      <w:r>
+        <w:rPr>
+          <w:rStyle w:val="DecValTok"/>
+        </w:rPr>
+        <w:t xml:space="preserve">2</w:t>
+      </w:r>
+      <w:r>
+        <w:rPr>
+          <w:rStyle w:val="NormalTok"/>
+        </w:rPr>
+        <w:t xml:space="preserve">])</w:t>
+      </w:r>
+    </w:p>
+    <w:p>
+      <w:pPr>
+        <w:pStyle w:val="FirstParagraph"/>
+      </w:pPr>
+      <w:r>
+        <w:drawing>
+          <wp:inline>
+            <wp:extent cx="5334000" cy="4267200"/>
+            <wp:effectExtent b="0" l="0" r="0" t="0"/>
+            <wp:docPr descr="" id="1" name="Picture"/>
+            <a:graphic>
+              <a:graphicData uri="http://schemas.openxmlformats.org/drawingml/2006/picture">
+                <pic:pic>
+                  <pic:nvPicPr>
+                    <pic:cNvPr descr="Week_2_Assignment_files/figure-docx/unnamed-chunk-3-1.png" id="0" name="Picture"/>
+                    <pic:cNvPicPr>
+                      <a:picLocks noChangeArrowheads="1" noChangeAspect="1"/>
+                    </pic:cNvPicPr>
+                  </pic:nvPicPr>
+                  <pic:blipFill>
+                    <a:blip r:embed="rId21"/>
+                    <a:stretch>
+                      <a:fillRect/>
+                    </a:stretch>
+                  </pic:blipFill>
+                  <pic:spPr bwMode="auto">
+                    <a:xfrm>
+                      <a:off x="0" y="0"/>
+                      <a:ext cx="5334000" cy="4267200"/>
+                    </a:xfrm>
+                    <a:prstGeom prst="rect">
+                      <a:avLst/>
+                    </a:prstGeom>
+                    <a:noFill/>
+                    <a:ln w="9525">
+                      <a:noFill/>
+                      <a:headEnd/>
+                      <a:tailEnd/>
+                    </a:ln>
+                  </pic:spPr>
+                </pic:pic>
+              </a:graphicData>
+            </a:graphic>
+          </wp:inline>
+        </w:drawing>
+      </w:r>
+    </w:p>
+    <w:p>
+      <w:pPr>
+        <w:pStyle w:val="SourceCode"/>
+      </w:pPr>
+      <w:r>
+        <w:rPr>
+          <w:rStyle w:val="VerbatimChar"/>
+        </w:rPr>
+        <w:t xml:space="preserve">+ c. plot() for diagnostics</w:t>
+      </w:r>
+    </w:p>
+    <w:p>
+      <w:pPr>
+        <w:pStyle w:val="SourceCode"/>
+      </w:pPr>
+      <w:r>
+        <w:rPr>
+          <w:rStyle w:val="KeywordTok"/>
+        </w:rPr>
+        <w:t xml:space="preserve">par</w:t>
+      </w:r>
+      <w:r>
+        <w:rPr>
+          <w:rStyle w:val="NormalTok"/>
+        </w:rPr>
+        <w:t xml:space="preserve">(</w:t>
+      </w:r>
+      <w:r>
+        <w:rPr>
+          <w:rStyle w:val="DataTypeTok"/>
+        </w:rPr>
+        <w:t xml:space="preserve">mfrow =</w:t>
+      </w:r>
+      <w:r>
+        <w:rPr>
+          <w:rStyle w:val="NormalTok"/>
+        </w:rPr>
+        <w:t xml:space="preserve"> </w:t>
+      </w:r>
+      <w:r>
+        <w:rPr>
+          <w:rStyle w:val="KeywordTok"/>
+        </w:rPr>
+        <w:t xml:space="preserve">c</w:t>
+      </w:r>
+      <w:r>
+        <w:rPr>
+          <w:rStyle w:val="NormalTok"/>
+        </w:rPr>
+        <w:t xml:space="preserve">(</w:t>
+      </w:r>
+      <w:r>
+        <w:rPr>
+          <w:rStyle w:val="DecValTok"/>
+        </w:rPr>
+        <w:t xml:space="preserve">2</w:t>
+      </w:r>
+      <w:r>
+        <w:rPr>
+          <w:rStyle w:val="NormalTok"/>
+        </w:rPr>
+        <w:t xml:space="preserve">,</w:t>
+      </w:r>
+      <w:r>
+        <w:rPr>
+          <w:rStyle w:val="DecValTok"/>
+        </w:rPr>
+        <w:t xml:space="preserve">2</w:t>
+      </w:r>
+      <w:r>
+        <w:rPr>
+          <w:rStyle w:val="NormalTok"/>
+        </w:rPr>
+        <w:t xml:space="preserve">))</w:t>
+      </w:r>
+      <w:r>
+        <w:br w:type="textWrapping"/>
+      </w:r>
+      <w:r>
+        <w:rPr>
+          <w:rStyle w:val="KeywordTok"/>
+        </w:rPr>
+        <w:t xml:space="preserve">plot</w:t>
+      </w:r>
+      <w:r>
+        <w:rPr>
+          <w:rStyle w:val="NormalTok"/>
+        </w:rPr>
+        <w:t xml:space="preserve">(lm_hp)</w:t>
+      </w:r>
+    </w:p>
+    <w:p>
+      <w:pPr>
+        <w:pStyle w:val="FirstParagraph"/>
+      </w:pPr>
+      <w:r>
+        <w:drawing>
+          <wp:inline>
+            <wp:extent cx="5334000" cy="4267200"/>
+            <wp:effectExtent b="0" l="0" r="0" t="0"/>
+            <wp:docPr descr="" id="1" name="Picture"/>
+            <a:graphic>
+              <a:graphicData uri="http://schemas.openxmlformats.org/drawingml/2006/picture">
+                <pic:pic>
+                  <pic:nvPicPr>
+                    <pic:cNvPr descr="Week_2_Assignment_files/figure-docx/unnamed-chunk-4-1.png" id="0" name="Picture"/>
+                    <pic:cNvPicPr>
+                      <a:picLocks noChangeArrowheads="1" noChangeAspect="1"/>
+                    </pic:cNvPicPr>
+                  </pic:nvPicPr>
+                  <pic:blipFill>
+                    <a:blip r:embed="rId22"/>
+                    <a:stretch>
+                      <a:fillRect/>
+                    </a:stretch>
+                  </pic:blipFill>
+                  <pic:spPr bwMode="auto">
+                    <a:xfrm>
+                      <a:off x="0" y="0"/>
+                      <a:ext cx="5334000" cy="4267200"/>
+                    </a:xfrm>
+                    <a:prstGeom prst="rect">
+                      <a:avLst/>
+                    </a:prstGeom>
+                    <a:noFill/>
+                    <a:ln w="9525">
+                      <a:noFill/>
+                      <a:headEnd/>
+                      <a:tailEnd/>
+                    </a:ln>
+                  </pic:spPr>
+                </pic:pic>
+              </a:graphicData>
+            </a:graphic>
+          </wp:inline>
+        </w:drawing>
+      </w:r>
+      <w:r>
+        <w:t xml:space="preserve"> </w:t>
+      </w:r>
+      <w:r>
+        <w:t xml:space="preserve">+ The residual plot indicates that the variance is non-constant. As the fitted values get larger, the residuals get larger. This is a violation of the assumption of constant variance. This also provides evidence that the relationship between horsepower and mpg is non-linear. The qq-plot indicates some lack of normality at the tails of the distribution.</w:t>
+      </w:r>
+    </w:p>
+    <w:p>
+      <w:pPr>
+        <w:numPr>
+          <w:numId w:val="1007"/>
+          <w:ilvl w:val="0"/>
+        </w:numPr>
+      </w:pPr>
+      <w:r>
+        <w:t xml:space="preserve">3.7 #9</w:t>
+      </w:r>
+    </w:p>
+    <w:p>
+      <w:pPr>
+        <w:pStyle w:val="Compact"/>
+        <w:numPr>
+          <w:numId w:val="1009"/>
+          <w:ilvl w:val="2"/>
+        </w:numPr>
+      </w:pPr>
+      <w:r>
+        <w:t xml:space="preserve">pairs()</w:t>
+      </w:r>
+    </w:p>
+    <w:p>
+      <w:pPr>
+        <w:pStyle w:val="SourceCode"/>
+      </w:pPr>
+      <w:r>
+        <w:rPr>
+          <w:rStyle w:val="KeywordTok"/>
+        </w:rPr>
+        <w:t xml:space="preserve">pairs</w:t>
+      </w:r>
+      <w:r>
+        <w:rPr>
+          <w:rStyle w:val="NormalTok"/>
+        </w:rPr>
+        <w:t xml:space="preserve">(auto[, !</w:t>
+      </w:r>
+      <w:r>
+        <w:rPr>
+          <w:rStyle w:val="KeywordTok"/>
+        </w:rPr>
+        <w:t xml:space="preserve">names</w:t>
+      </w:r>
+      <w:r>
+        <w:rPr>
+          <w:rStyle w:val="NormalTok"/>
+        </w:rPr>
+        <w:t xml:space="preserve">(auto) %in%</w:t>
+      </w:r>
+      <w:r>
+        <w:rPr>
+          <w:rStyle w:val="StringTok"/>
+        </w:rPr>
+        <w:t xml:space="preserve"> "name"</w:t>
+      </w:r>
+      <w:r>
+        <w:rPr>
+          <w:rStyle w:val="NormalTok"/>
+        </w:rPr>
+        <w:t xml:space="preserve">])</w:t>
+      </w:r>
+    </w:p>
+    <w:p>
+      <w:pPr>
+        <w:pStyle w:val="FirstParagraph"/>
+      </w:pPr>
+      <w:r>
+        <w:drawing>
+          <wp:inline>
+            <wp:extent cx="5334000" cy="4267200"/>
+            <wp:effectExtent b="0" l="0" r="0" t="0"/>
+            <wp:docPr descr="" id="1" name="Picture"/>
+            <a:graphic>
+              <a:graphicData uri="http://schemas.openxmlformats.org/drawingml/2006/picture">
+                <pic:pic>
+                  <pic:nvPicPr>
+                    <pic:cNvPr descr="Week_2_Assignment_files/figure-docx/unnamed-chunk-5-1.png" id="0" name="Picture"/>
+                    <pic:cNvPicPr>
+                      <a:picLocks noChangeArrowheads="1" noChangeAspect="1"/>
+                    </pic:cNvPicPr>
+                  </pic:nvPicPr>
+                  <pic:blipFill>
+                    <a:blip r:embed="rId23"/>
+                    <a:stretch>
+                      <a:fillRect/>
+                    </a:stretch>
+                  </pic:blipFill>
+                  <pic:spPr bwMode="auto">
+                    <a:xfrm>
+                      <a:off x="0" y="0"/>
+                      <a:ext cx="5334000" cy="4267200"/>
+                    </a:xfrm>
+                    <a:prstGeom prst="rect">
+                      <a:avLst/>
+                    </a:prstGeom>
+                    <a:noFill/>
+                    <a:ln w="9525">
+                      <a:noFill/>
+                      <a:headEnd/>
+                      <a:tailEnd/>
+                    </a:ln>
+                  </pic:spPr>
+                </pic:pic>
+              </a:graphicData>
+            </a:graphic>
+          </wp:inline>
+        </w:drawing>
+      </w:r>
+    </w:p>
+    <w:p>
+      <w:pPr>
+        <w:pStyle w:val="SourceCode"/>
+      </w:pPr>
+      <w:r>
+        <w:rPr>
+          <w:rStyle w:val="VerbatimChar"/>
+        </w:rPr>
+        <w:t xml:space="preserve">+ b. cor()</w:t>
+      </w:r>
+    </w:p>
+    <w:p>
+      <w:pPr>
+        <w:pStyle w:val="SourceCode"/>
+      </w:pPr>
+      <w:r>
+        <w:rPr>
+          <w:rStyle w:val="KeywordTok"/>
+        </w:rPr>
+        <w:t xml:space="preserve">cor</w:t>
+      </w:r>
+      <w:r>
+        <w:rPr>
+          <w:rStyle w:val="NormalTok"/>
+        </w:rPr>
+        <w:t xml:space="preserve">(auto[!</w:t>
+      </w:r>
+      <w:r>
+        <w:rPr>
+          <w:rStyle w:val="KeywordTok"/>
+        </w:rPr>
+        <w:t xml:space="preserve">is.na</w:t>
+      </w:r>
+      <w:r>
+        <w:rPr>
+          <w:rStyle w:val="NormalTok"/>
+        </w:rPr>
+        <w:t xml:space="preserve">(auto$horsepower), !</w:t>
+      </w:r>
+      <w:r>
+        <w:rPr>
+          <w:rStyle w:val="KeywordTok"/>
+        </w:rPr>
+        <w:t xml:space="preserve">names</w:t>
+      </w:r>
+      <w:r>
+        <w:rPr>
+          <w:rStyle w:val="NormalTok"/>
+        </w:rPr>
+        <w:t xml:space="preserve">(auto) %in%</w:t>
+      </w:r>
+      <w:r>
+        <w:rPr>
+          <w:rStyle w:val="StringTok"/>
+        </w:rPr>
+        <w:t xml:space="preserve"> "name"</w:t>
+      </w:r>
+      <w:r>
+        <w:rPr>
+          <w:rStyle w:val="NormalTok"/>
+        </w:rPr>
+        <w:t xml:space="preserve">])</w:t>
+      </w:r>
+    </w:p>
+    <w:p>
+      <w:pPr>
+        <w:pStyle w:val="SourceCode"/>
+      </w:pPr>
+      <w:r>
+        <w:rPr>
+          <w:rStyle w:val="VerbatimChar"/>
+        </w:rPr>
+        <w:t xml:space="preserve">##                     mpg  cylinders displacement horsepower     weight</w:t>
+      </w:r>
+      <w:r>
+        <w:br w:type="textWrapping"/>
+      </w:r>
+      <w:r>
+        <w:rPr>
+          <w:rStyle w:val="VerbatimChar"/>
+        </w:rPr>
+        <w:t xml:space="preserve">## mpg           1.0000000 -0.7776175   -0.8051269 -0.7784268 -0.8322442</w:t>
+      </w:r>
+      <w:r>
+        <w:br w:type="textWrapping"/>
+      </w:r>
+      <w:r>
+        <w:rPr>
+          <w:rStyle w:val="VerbatimChar"/>
+        </w:rPr>
+        <w:t xml:space="preserve">## cylinders    -0.7776175  1.0000000    0.9508233  0.8429834  0.8975273</w:t>
+      </w:r>
+      <w:r>
+        <w:br w:type="textWrapping"/>
+      </w:r>
+      <w:r>
+        <w:rPr>
+          <w:rStyle w:val="VerbatimChar"/>
+        </w:rPr>
+        <w:t xml:space="preserve">## displacement -0.8051269  0.9508233    1.0000000  0.8972570  0.9329944</w:t>
+      </w:r>
+      <w:r>
+        <w:br w:type="textWrapping"/>
+      </w:r>
+      <w:r>
+        <w:rPr>
+          <w:rStyle w:val="VerbatimChar"/>
+        </w:rPr>
+        <w:t xml:space="preserve">## horsepower   -0.7784268  0.8429834    0.8972570  1.0000000  0.8645377</w:t>
+      </w:r>
+      <w:r>
+        <w:br w:type="textWrapping"/>
+      </w:r>
+      <w:r>
+        <w:rPr>
+          <w:rStyle w:val="VerbatimChar"/>
+        </w:rPr>
+        <w:t xml:space="preserve">## weight       -0.8322442  0.8975273    0.9329944  0.8645377  1.0000000</w:t>
+      </w:r>
+      <w:r>
+        <w:br w:type="textWrapping"/>
+      </w:r>
+      <w:r>
+        <w:rPr>
+          <w:rStyle w:val="VerbatimChar"/>
+        </w:rPr>
+        <w:t xml:space="preserve">## acceleration  0.4233285 -0.5046834   -0.5438005 -0.6891955 -0.4168392</w:t>
+      </w:r>
+      <w:r>
+        <w:br w:type="textWrapping"/>
+      </w:r>
+      <w:r>
+        <w:rPr>
+          <w:rStyle w:val="VerbatimChar"/>
+        </w:rPr>
+        <w:t xml:space="preserve">## year          0.5805410 -0.3456474   -0.3698552 -0.4163615 -0.3091199</w:t>
+      </w:r>
+      <w:r>
+        <w:br w:type="textWrapping"/>
+      </w:r>
+      <w:r>
+        <w:rPr>
+          <w:rStyle w:val="VerbatimChar"/>
+        </w:rPr>
+        <w:t xml:space="preserve">## origin        0.5652088 -0.5689316   -0.6145351 -0.4551715 -0.5850054</w:t>
+      </w:r>
+      <w:r>
+        <w:br w:type="textWrapping"/>
+      </w:r>
+      <w:r>
+        <w:rPr>
+          <w:rStyle w:val="VerbatimChar"/>
+        </w:rPr>
+        <w:t xml:space="preserve">##              acceleration       year     origin</w:t>
+      </w:r>
+      <w:r>
+        <w:br w:type="textWrapping"/>
+      </w:r>
+      <w:r>
+        <w:rPr>
+          <w:rStyle w:val="VerbatimChar"/>
+        </w:rPr>
+        <w:t xml:space="preserve">## mpg             0.4233285  0.5805410  0.5652088</w:t>
+      </w:r>
+      <w:r>
+        <w:br w:type="textWrapping"/>
+      </w:r>
+      <w:r>
+        <w:rPr>
+          <w:rStyle w:val="VerbatimChar"/>
+        </w:rPr>
+        <w:t xml:space="preserve">## cylinders      -0.5046834 -0.3456474 -0.5689316</w:t>
+      </w:r>
+      <w:r>
+        <w:br w:type="textWrapping"/>
+      </w:r>
+      <w:r>
+        <w:rPr>
+          <w:rStyle w:val="VerbatimChar"/>
+        </w:rPr>
+        <w:t xml:space="preserve">## displacement   -0.5438005 -0.3698552 -0.6145351</w:t>
+      </w:r>
+      <w:r>
+        <w:br w:type="textWrapping"/>
+      </w:r>
+      <w:r>
+        <w:rPr>
+          <w:rStyle w:val="VerbatimChar"/>
+        </w:rPr>
+        <w:t xml:space="preserve">## horsepower     -0.6891955 -0.4163615 -0.4551715</w:t>
+      </w:r>
+      <w:r>
+        <w:br w:type="textWrapping"/>
+      </w:r>
+      <w:r>
+        <w:rPr>
+          <w:rStyle w:val="VerbatimChar"/>
+        </w:rPr>
+        <w:t xml:space="preserve">## weight         -0.4168392 -0.3091199 -0.5850054</w:t>
+      </w:r>
+      <w:r>
+        <w:br w:type="textWrapping"/>
+      </w:r>
+      <w:r>
+        <w:rPr>
+          <w:rStyle w:val="VerbatimChar"/>
+        </w:rPr>
+        <w:t xml:space="preserve">## acceleration    1.0000000  0.2903161  0.2127458</w:t>
+      </w:r>
+      <w:r>
+        <w:br w:type="textWrapping"/>
+      </w:r>
+      <w:r>
+        <w:rPr>
+          <w:rStyle w:val="VerbatimChar"/>
+        </w:rPr>
+        <w:t xml:space="preserve">## year            0.2903161  1.0000000  0.1815277</w:t>
+      </w:r>
+      <w:r>
+        <w:br w:type="textWrapping"/>
+      </w:r>
+      <w:r>
+        <w:rPr>
+          <w:rStyle w:val="VerbatimChar"/>
+        </w:rPr>
+        <w:t xml:space="preserve">## origin          0.2127458  0.1815277  1.0000000</w:t>
+      </w:r>
+    </w:p>
+    <w:p>
+      <w:pPr>
+        <w:pStyle w:val="SourceCode"/>
+      </w:pPr>
+      <w:r>
+        <w:rPr>
+          <w:rStyle w:val="VerbatimChar"/>
+        </w:rPr>
+        <w:t xml:space="preserve">+ c. lm()</w:t>
+      </w:r>
+    </w:p>
+    <w:p>
+      <w:pPr>
+        <w:pStyle w:val="SourceCode"/>
+      </w:pPr>
+      <w:r>
+        <w:rPr>
+          <w:rStyle w:val="NormalTok"/>
+        </w:rPr>
+        <w:t xml:space="preserve">lm_all &lt;-</w:t>
+      </w:r>
+      <w:r>
+        <w:rPr>
+          <w:rStyle w:val="StringTok"/>
+        </w:rPr>
+        <w:t xml:space="preserve"> </w:t>
+      </w:r>
+      <w:r>
+        <w:rPr>
+          <w:rStyle w:val="KeywordTok"/>
+        </w:rPr>
+        <w:t xml:space="preserve">lm</w:t>
+      </w:r>
+      <w:r>
+        <w:rPr>
+          <w:rStyle w:val="NormalTok"/>
+        </w:rPr>
+        <w:t xml:space="preserve">(mpg ~</w:t>
+      </w:r>
+      <w:r>
+        <w:rPr>
+          <w:rStyle w:val="StringTok"/>
+        </w:rPr>
+        <w:t xml:space="preserve"> </w:t>
+      </w:r>
+      <w:r>
+        <w:rPr>
+          <w:rStyle w:val="NormalTok"/>
+        </w:rPr>
+        <w:t xml:space="preserve">., </w:t>
+      </w:r>
+      <w:r>
+        <w:rPr>
+          <w:rStyle w:val="DataTypeTok"/>
+        </w:rPr>
+        <w:t xml:space="preserve">data =</w:t>
+      </w:r>
+      <w:r>
+        <w:rPr>
+          <w:rStyle w:val="NormalTok"/>
+        </w:rPr>
+        <w:t xml:space="preserve"> </w:t>
+      </w:r>
+      <w:r>
+        <w:rPr>
+          <w:rStyle w:val="NormalTok"/>
+        </w:rPr>
+        <w:t xml:space="preserve">auto[, !</w:t>
+      </w:r>
+      <w:r>
+        <w:rPr>
+          <w:rStyle w:val="KeywordTok"/>
+        </w:rPr>
+        <w:t xml:space="preserve">names</w:t>
+      </w:r>
+      <w:r>
+        <w:rPr>
+          <w:rStyle w:val="NormalTok"/>
+        </w:rPr>
+        <w:t xml:space="preserve">(auto) %in%</w:t>
+      </w:r>
+      <w:r>
+        <w:rPr>
+          <w:rStyle w:val="StringTok"/>
+        </w:rPr>
+        <w:t xml:space="preserve"> "name"</w:t>
+      </w:r>
+      <w:r>
+        <w:rPr>
+          <w:rStyle w:val="NormalTok"/>
+        </w:rPr>
+        <w:t xml:space="preserve">])</w:t>
+      </w:r>
+      <w:r>
+        <w:br w:type="textWrapping"/>
+      </w:r>
+      <w:r>
+        <w:rPr>
+          <w:rStyle w:val="KeywordTok"/>
+        </w:rPr>
+        <w:t xml:space="preserve">summary</w:t>
+      </w:r>
+      <w:r>
+        <w:rPr>
+          <w:rStyle w:val="NormalTok"/>
+        </w:rPr>
+        <w:t xml:space="preserve">(lm_all)</w:t>
+      </w:r>
+    </w:p>
+    <w:p>
+      <w:pPr>
+        <w:pStyle w:val="SourceCode"/>
+      </w:pPr>
+      <w:r>
+        <w:rPr>
+          <w:rStyle w:val="VerbatimChar"/>
+        </w:rPr>
+        <w:t xml:space="preserve">## </w:t>
+      </w:r>
+      <w:r>
+        <w:br w:type="textWrapping"/>
+      </w:r>
+      <w:r>
+        <w:rPr>
+          <w:rStyle w:val="VerbatimChar"/>
+        </w:rPr>
+        <w:t xml:space="preserve">## Call:</w:t>
+      </w:r>
+      <w:r>
+        <w:br w:type="textWrapping"/>
+      </w:r>
+      <w:r>
+        <w:rPr>
+          <w:rStyle w:val="VerbatimChar"/>
+        </w:rPr>
+        <w:t xml:space="preserve">## lm(formula = mpg ~ ., data = auto[, !names(auto) %in% "name"])</w:t>
+      </w:r>
+      <w:r>
+        <w:br w:type="textWrapping"/>
+      </w:r>
+      <w:r>
+        <w:rPr>
+          <w:rStyle w:val="VerbatimChar"/>
+        </w:rPr>
+        <w:t xml:space="preserve">## </w:t>
+      </w:r>
+      <w:r>
+        <w:br w:type="textWrapping"/>
+      </w:r>
+      <w:r>
+        <w:rPr>
+          <w:rStyle w:val="VerbatimChar"/>
+        </w:rPr>
+        <w:t xml:space="preserve">## Residuals:</w:t>
+      </w:r>
+      <w:r>
+        <w:br w:type="textWrapping"/>
+      </w:r>
+      <w:r>
+        <w:rPr>
+          <w:rStyle w:val="VerbatimChar"/>
+        </w:rPr>
+        <w:t xml:space="preserve">##     Min      1Q  Median      3Q     Max </w:t>
+      </w:r>
+      <w:r>
+        <w:br w:type="textWrapping"/>
+      </w:r>
+      <w:r>
+        <w:rPr>
+          <w:rStyle w:val="VerbatimChar"/>
+        </w:rPr>
+        <w:t xml:space="preserve">## -9.5903 -2.1565 -0.1169  1.8690 13.0604 </w:t>
+      </w:r>
+      <w:r>
+        <w:br w:type="textWrapping"/>
+      </w:r>
+      <w:r>
+        <w:rPr>
+          <w:rStyle w:val="VerbatimChar"/>
+        </w:rPr>
+        <w:t xml:space="preserve">## </w:t>
+      </w:r>
+      <w:r>
+        <w:br w:type="textWrapping"/>
+      </w:r>
+      <w:r>
+        <w:rPr>
+          <w:rStyle w:val="VerbatimChar"/>
+        </w:rPr>
+        <w:t xml:space="preserve">## Coefficients:</w:t>
+      </w:r>
+      <w:r>
+        <w:br w:type="textWrapping"/>
+      </w:r>
+      <w:r>
+        <w:rPr>
+          <w:rStyle w:val="VerbatimChar"/>
+        </w:rPr>
+        <w:t xml:space="preserve">##                Estimate Std. Error t value Pr(&gt;|t|)    </w:t>
+      </w:r>
+      <w:r>
+        <w:br w:type="textWrapping"/>
+      </w:r>
+      <w:r>
+        <w:rPr>
+          <w:rStyle w:val="VerbatimChar"/>
+        </w:rPr>
+        <w:t xml:space="preserve">## (Intercept)  -17.218435   4.644294  -3.707  0.00024 ***</w:t>
+      </w:r>
+      <w:r>
+        <w:br w:type="textWrapping"/>
+      </w:r>
+      <w:r>
+        <w:rPr>
+          <w:rStyle w:val="VerbatimChar"/>
+        </w:rPr>
+        <w:t xml:space="preserve">## cylinders     -0.493376   0.323282  -1.526  0.12780    </w:t>
+      </w:r>
+      <w:r>
+        <w:br w:type="textWrapping"/>
+      </w:r>
+      <w:r>
+        <w:rPr>
+          <w:rStyle w:val="VerbatimChar"/>
+        </w:rPr>
+        <w:t xml:space="preserve">## displacement   0.019896   0.007515   2.647  0.00844 ** </w:t>
+      </w:r>
+      <w:r>
+        <w:br w:type="textWrapping"/>
+      </w:r>
+      <w:r>
+        <w:rPr>
+          <w:rStyle w:val="VerbatimChar"/>
+        </w:rPr>
+        <w:t xml:space="preserve">## horsepower    -0.016951   0.013787  -1.230  0.21963    </w:t>
+      </w:r>
+      <w:r>
+        <w:br w:type="textWrapping"/>
+      </w:r>
+      <w:r>
+        <w:rPr>
+          <w:rStyle w:val="VerbatimChar"/>
+        </w:rPr>
+        <w:t xml:space="preserve">## weight        -0.006474   0.000652  -9.929  &lt; 2e-16 ***</w:t>
+      </w:r>
+      <w:r>
+        <w:br w:type="textWrapping"/>
+      </w:r>
+      <w:r>
+        <w:rPr>
+          <w:rStyle w:val="VerbatimChar"/>
+        </w:rPr>
+        <w:t xml:space="preserve">## acceleration   0.080576   0.098845   0.815  0.41548    </w:t>
+      </w:r>
+      <w:r>
+        <w:br w:type="textWrapping"/>
+      </w:r>
+      <w:r>
+        <w:rPr>
+          <w:rStyle w:val="VerbatimChar"/>
+        </w:rPr>
+        <w:t xml:space="preserve">## year           0.750773   0.050973  14.729  &lt; 2e-16 ***</w:t>
+      </w:r>
+      <w:r>
+        <w:br w:type="textWrapping"/>
+      </w:r>
+      <w:r>
+        <w:rPr>
+          <w:rStyle w:val="VerbatimChar"/>
+        </w:rPr>
+        <w:t xml:space="preserve">## origin         1.426141   0.278136   5.127 4.67e-07 ***</w:t>
+      </w:r>
+      <w:r>
+        <w:br w:type="textWrapping"/>
+      </w:r>
+      <w:r>
+        <w:rPr>
+          <w:rStyle w:val="VerbatimChar"/>
+        </w:rPr>
+        <w:t xml:space="preserve">## ---</w:t>
+      </w:r>
+      <w:r>
+        <w:br w:type="textWrapping"/>
+      </w:r>
+      <w:r>
+        <w:rPr>
+          <w:rStyle w:val="VerbatimChar"/>
+        </w:rPr>
+        <w:t xml:space="preserve">## Signif. codes:  0 '***' 0.001 '**' 0.01 '*' 0.05 '.' 0.1 ' ' 1</w:t>
+      </w:r>
+      <w:r>
+        <w:br w:type="textWrapping"/>
+      </w:r>
+      <w:r>
+        <w:rPr>
+          <w:rStyle w:val="VerbatimChar"/>
+        </w:rPr>
+        <w:t xml:space="preserve">## </w:t>
+      </w:r>
+      <w:r>
+        <w:br w:type="textWrapping"/>
+      </w:r>
+      <w:r>
+        <w:rPr>
+          <w:rStyle w:val="VerbatimChar"/>
+        </w:rPr>
+        <w:t xml:space="preserve">## Residual standard error: 3.328 on 384 degrees of freedom</w:t>
+      </w:r>
+      <w:r>
+        <w:br w:type="textWrapping"/>
+      </w:r>
+      <w:r>
+        <w:rPr>
+          <w:rStyle w:val="VerbatimChar"/>
+        </w:rPr>
+        <w:t xml:space="preserve">##   (5 observations deleted due to missingness)</w:t>
+      </w:r>
+      <w:r>
+        <w:br w:type="textWrapping"/>
+      </w:r>
+      <w:r>
+        <w:rPr>
+          <w:rStyle w:val="VerbatimChar"/>
+        </w:rPr>
+        <w:t xml:space="preserve">## Multiple R-squared:  0.8215, Adjusted R-squared:  0.8182 </w:t>
+      </w:r>
+      <w:r>
+        <w:br w:type="textWrapping"/>
+      </w:r>
+      <w:r>
+        <w:rPr>
+          <w:rStyle w:val="VerbatimChar"/>
+        </w:rPr>
+        <w:t xml:space="preserve">## F-statistic: 252.4 on 7 and 384 DF,  p-value: &lt; 2.2e-16</w:t>
+      </w:r>
+    </w:p>
+    <w:p>
+      <w:pPr>
+        <w:pStyle w:val="SourceCode"/>
+      </w:pPr>
+      <w:r>
+        <w:rPr>
+          <w:rStyle w:val="VerbatimChar"/>
+        </w:rPr>
+        <w:t xml:space="preserve">  + i. There is an overall relationship between the predictors and mpg, as evidenced by the p-value for the F-test in the summary. The p-value of &lt;2.2e-16 indicates that at least one of the coefficients is different from zero.</w:t>
+      </w:r>
+      <w:r>
+        <w:br w:type="textWrapping"/>
+      </w:r>
+      <w:r>
+        <w:rPr>
+          <w:rStyle w:val="VerbatimChar"/>
+        </w:rPr>
+        <w:t xml:space="preserve">  + ii. The following predictors appear to be related to mpg: displacement, weight, year, and origin. Each of these p-values is less than 0.05. </w:t>
+      </w:r>
+      <w:r>
+        <w:br w:type="textWrapping"/>
+      </w:r>
+      <w:r>
+        <w:rPr>
+          <w:rStyle w:val="VerbatimChar"/>
+        </w:rPr>
+        <w:t xml:space="preserve">  + iii. The year coefficient of 0.75 indicates that for each additional year (i.e., the newer the car is), mileage increases by 0.75 miles per gallon. </w:t>
+      </w:r>
+      <w:r>
+        <w:br w:type="textWrapping"/>
+      </w:r>
+      <w:r>
+        <w:rPr>
+          <w:rStyle w:val="VerbatimChar"/>
+        </w:rPr>
+        <w:t xml:space="preserve"/>
+      </w:r>
+      <w:r>
+        <w:br w:type="textWrapping"/>
+      </w:r>
+      <w:r>
+        <w:rPr>
+          <w:rStyle w:val="VerbatimChar"/>
+        </w:rPr>
+        <w:t xml:space="preserve">+ d. plot()</w:t>
+      </w:r>
+    </w:p>
+    <w:p>
+      <w:pPr>
+        <w:pStyle w:val="SourceCode"/>
+      </w:pPr>
+      <w:r>
+        <w:rPr>
+          <w:rStyle w:val="KeywordTok"/>
+        </w:rPr>
+        <w:t xml:space="preserve">par</w:t>
+      </w:r>
+      <w:r>
+        <w:rPr>
+          <w:rStyle w:val="NormalTok"/>
+        </w:rPr>
+        <w:t xml:space="preserve">(</w:t>
+      </w:r>
+      <w:r>
+        <w:rPr>
+          <w:rStyle w:val="DataTypeTok"/>
+        </w:rPr>
+        <w:t xml:space="preserve">mfrow =</w:t>
+      </w:r>
+      <w:r>
+        <w:rPr>
+          <w:rStyle w:val="NormalTok"/>
+        </w:rPr>
+        <w:t xml:space="preserve"> </w:t>
+      </w:r>
+      <w:r>
+        <w:rPr>
+          <w:rStyle w:val="KeywordTok"/>
+        </w:rPr>
+        <w:t xml:space="preserve">c</w:t>
+      </w:r>
+      <w:r>
+        <w:rPr>
+          <w:rStyle w:val="NormalTok"/>
+        </w:rPr>
+        <w:t xml:space="preserve">(</w:t>
+      </w:r>
+      <w:r>
+        <w:rPr>
+          <w:rStyle w:val="DecValTok"/>
+        </w:rPr>
+        <w:t xml:space="preserve">2</w:t>
+      </w:r>
+      <w:r>
+        <w:rPr>
+          <w:rStyle w:val="NormalTok"/>
+        </w:rPr>
+        <w:t xml:space="preserve">,</w:t>
+      </w:r>
+      <w:r>
+        <w:rPr>
+          <w:rStyle w:val="DecValTok"/>
+        </w:rPr>
+        <w:t xml:space="preserve">2</w:t>
+      </w:r>
+      <w:r>
+        <w:rPr>
+          <w:rStyle w:val="NormalTok"/>
+        </w:rPr>
+        <w:t xml:space="preserve">))</w:t>
+      </w:r>
+      <w:r>
+        <w:br w:type="textWrapping"/>
+      </w:r>
+      <w:r>
+        <w:rPr>
+          <w:rStyle w:val="KeywordTok"/>
+        </w:rPr>
+        <w:t xml:space="preserve">plot</w:t>
+      </w:r>
+      <w:r>
+        <w:rPr>
+          <w:rStyle w:val="NormalTok"/>
+        </w:rPr>
+        <w:t xml:space="preserve">(lm_all)</w:t>
+      </w:r>
+    </w:p>
+    <w:p>
+      <w:pPr>
+        <w:pStyle w:val="FirstParagraph"/>
+      </w:pPr>
+      <w:r>
+        <w:drawing>
+          <wp:inline>
+            <wp:extent cx="5334000" cy="4267200"/>
+            <wp:effectExtent b="0" l="0" r="0" t="0"/>
+            <wp:docPr descr="" id="1" name="Picture"/>
+            <a:graphic>
+              <a:graphicData uri="http://schemas.openxmlformats.org/drawingml/2006/picture">
+                <pic:pic>
+                  <pic:nvPicPr>
+                    <pic:cNvPr descr="Week_2_Assignment_files/figure-docx/unnamed-chunk-8-1.png" id="0" name="Picture"/>
+                    <pic:cNvPicPr>
+                      <a:picLocks noChangeArrowheads="1" noChangeAspect="1"/>
+                    </pic:cNvPicPr>
+                  </pic:nvPicPr>
+                  <pic:blipFill>
+                    <a:blip r:embed="rId24"/>
+                    <a:stretch>
+                      <a:fillRect/>
+                    </a:stretch>
+                  </pic:blipFill>
+                  <pic:spPr bwMode="auto">
+                    <a:xfrm>
+                      <a:off x="0" y="0"/>
+                      <a:ext cx="5334000" cy="4267200"/>
+                    </a:xfrm>
+                    <a:prstGeom prst="rect">
+                      <a:avLst/>
+                    </a:prstGeom>
+                    <a:noFill/>
+                    <a:ln w="9525">
+                      <a:noFill/>
+                      <a:headEnd/>
+                      <a:tailEnd/>
+                    </a:ln>
+                  </pic:spPr>
+                </pic:pic>
+              </a:graphicData>
+            </a:graphic>
+          </wp:inline>
+        </w:drawing>
+      </w:r>
+    </w:p>
+    <w:p>
+      <w:pPr>
+        <w:pStyle w:val="SourceCode"/>
+      </w:pPr>
+      <w:r>
+        <w:rPr>
+          <w:rStyle w:val="VerbatimChar"/>
+        </w:rPr>
+        <w:t xml:space="preserve"> + The residual plot indicates that a linear regression may not be the most appropriate choice in model as the relationship between the predictors and mpg may not be linear. Furthermore, there is evidence that the assumption of constant variance is violated. As the fitted values get larger, so do the residuals. </w:t>
       </w:r>
     </w:p>
     <w:sectPr/>
@@ -211,7 +2711,7 @@
     </w:lvl>
   </w:abstractNum>
   <w:abstractNum w:abstractNumId="990">
-    <w:nsid w:val="60deafef"/>
+    <w:nsid w:val="13fce4e9"/>
     <w:multiLevelType w:val="multilevel"/>
     <w:lvl w:ilvl="0">
       <w:numFmt w:val="bullet"/>
@@ -292,7 +2792,7 @@
     </w:lvl>
   </w:abstractNum>
   <w:abstractNum w:abstractNumId="991">
-    <w:nsid w:val="87a230ec"/>
+    <w:nsid w:val="2b424a88"/>
     <w:multiLevelType w:val="multilevel"/>
     <w:lvl w:ilvl="0">
       <w:numFmt w:val="bullet"/>
@@ -363,6 +2863,270 @@
     <w:lvl w:ilvl="6">
       <w:numFmt w:val="bullet"/>
       <w:lvlText w:val="•"/>
+      <w:lvlJc w:val="left"/>
+      <w:pPr>
+        <w:tabs>
+          <w:tab w:val="num" w:pos="4320"/>
+        </w:tabs>
+        <w:ind w:left="4800" w:hanging="480"/>
+      </w:pPr>
+    </w:lvl>
+  </w:abstractNum>
+  <w:abstractNum w:abstractNumId="99711">
+    <w:nsid w:val="feaa7ec4"/>
+    <w:multiLevelType w:val="multilevel"/>
+    <w:lvl w:ilvl="0">
+      <w:start w:val="1"/>
+      <w:numFmt w:val="lowerLetter"/>
+      <w:lvlText w:val="%1."/>
+      <w:lvlJc w:val="left"/>
+      <w:pPr>
+        <w:tabs>
+          <w:tab w:val="num" w:pos="0"/>
+        </w:tabs>
+        <w:ind w:left="480" w:hanging="480"/>
+      </w:pPr>
+    </w:lvl>
+    <w:lvl w:ilvl="1">
+      <w:start w:val="1"/>
+      <w:numFmt w:val="lowerLetter"/>
+      <w:lvlText w:val="%2."/>
+      <w:lvlJc w:val="left"/>
+      <w:pPr>
+        <w:tabs>
+          <w:tab w:val="num" w:pos="720"/>
+        </w:tabs>
+        <w:ind w:left="1200" w:hanging="480"/>
+      </w:pPr>
+    </w:lvl>
+    <w:lvl w:ilvl="2">
+      <w:start w:val="1"/>
+      <w:numFmt w:val="lowerLetter"/>
+      <w:lvlText w:val="%3."/>
+      <w:lvlJc w:val="left"/>
+      <w:pPr>
+        <w:tabs>
+          <w:tab w:val="num" w:pos="1440"/>
+        </w:tabs>
+        <w:ind w:left="1920" w:hanging="480"/>
+      </w:pPr>
+    </w:lvl>
+    <w:lvl w:ilvl="3">
+      <w:start w:val="1"/>
+      <w:numFmt w:val="lowerLetter"/>
+      <w:lvlText w:val="%4."/>
+      <w:lvlJc w:val="left"/>
+      <w:pPr>
+        <w:tabs>
+          <w:tab w:val="num" w:pos="2160"/>
+        </w:tabs>
+        <w:ind w:left="2640" w:hanging="480"/>
+      </w:pPr>
+    </w:lvl>
+    <w:lvl w:ilvl="4">
+      <w:start w:val="1"/>
+      <w:numFmt w:val="lowerLetter"/>
+      <w:lvlText w:val="%5."/>
+      <w:lvlJc w:val="left"/>
+      <w:pPr>
+        <w:tabs>
+          <w:tab w:val="num" w:pos="2880"/>
+        </w:tabs>
+        <w:ind w:left="3360" w:hanging="480"/>
+      </w:pPr>
+    </w:lvl>
+    <w:lvl w:ilvl="5">
+      <w:start w:val="1"/>
+      <w:numFmt w:val="lowerLetter"/>
+      <w:lvlText w:val="%6."/>
+      <w:lvlJc w:val="left"/>
+      <w:pPr>
+        <w:tabs>
+          <w:tab w:val="num" w:pos="3600"/>
+        </w:tabs>
+        <w:ind w:left="4080" w:hanging="480"/>
+      </w:pPr>
+    </w:lvl>
+    <w:lvl w:ilvl="6">
+      <w:start w:val="1"/>
+      <w:numFmt w:val="lowerLetter"/>
+      <w:lvlText w:val="%7."/>
+      <w:lvlJc w:val="left"/>
+      <w:pPr>
+        <w:tabs>
+          <w:tab w:val="num" w:pos="4320"/>
+        </w:tabs>
+        <w:ind w:left="4800" w:hanging="480"/>
+      </w:pPr>
+    </w:lvl>
+  </w:abstractNum>
+  <w:abstractNum w:abstractNumId="99712">
+    <w:nsid w:val="fd184216"/>
+    <w:multiLevelType w:val="multilevel"/>
+    <w:lvl w:ilvl="0">
+      <w:start w:val="2"/>
+      <w:numFmt w:val="lowerLetter"/>
+      <w:lvlText w:val="%1."/>
+      <w:lvlJc w:val="left"/>
+      <w:pPr>
+        <w:tabs>
+          <w:tab w:val="num" w:pos="0"/>
+        </w:tabs>
+        <w:ind w:left="480" w:hanging="480"/>
+      </w:pPr>
+    </w:lvl>
+    <w:lvl w:ilvl="1">
+      <w:start w:val="2"/>
+      <w:numFmt w:val="lowerLetter"/>
+      <w:lvlText w:val="%2."/>
+      <w:lvlJc w:val="left"/>
+      <w:pPr>
+        <w:tabs>
+          <w:tab w:val="num" w:pos="720"/>
+        </w:tabs>
+        <w:ind w:left="1200" w:hanging="480"/>
+      </w:pPr>
+    </w:lvl>
+    <w:lvl w:ilvl="2">
+      <w:start w:val="2"/>
+      <w:numFmt w:val="lowerLetter"/>
+      <w:lvlText w:val="%3."/>
+      <w:lvlJc w:val="left"/>
+      <w:pPr>
+        <w:tabs>
+          <w:tab w:val="num" w:pos="1440"/>
+        </w:tabs>
+        <w:ind w:left="1920" w:hanging="480"/>
+      </w:pPr>
+    </w:lvl>
+    <w:lvl w:ilvl="3">
+      <w:start w:val="2"/>
+      <w:numFmt w:val="lowerLetter"/>
+      <w:lvlText w:val="%4."/>
+      <w:lvlJc w:val="left"/>
+      <w:pPr>
+        <w:tabs>
+          <w:tab w:val="num" w:pos="2160"/>
+        </w:tabs>
+        <w:ind w:left="2640" w:hanging="480"/>
+      </w:pPr>
+    </w:lvl>
+    <w:lvl w:ilvl="4">
+      <w:start w:val="2"/>
+      <w:numFmt w:val="lowerLetter"/>
+      <w:lvlText w:val="%5."/>
+      <w:lvlJc w:val="left"/>
+      <w:pPr>
+        <w:tabs>
+          <w:tab w:val="num" w:pos="2880"/>
+        </w:tabs>
+        <w:ind w:left="3360" w:hanging="480"/>
+      </w:pPr>
+    </w:lvl>
+    <w:lvl w:ilvl="5">
+      <w:start w:val="2"/>
+      <w:numFmt w:val="lowerLetter"/>
+      <w:lvlText w:val="%6."/>
+      <w:lvlJc w:val="left"/>
+      <w:pPr>
+        <w:tabs>
+          <w:tab w:val="num" w:pos="3600"/>
+        </w:tabs>
+        <w:ind w:left="4080" w:hanging="480"/>
+      </w:pPr>
+    </w:lvl>
+    <w:lvl w:ilvl="6">
+      <w:start w:val="2"/>
+      <w:numFmt w:val="lowerLetter"/>
+      <w:lvlText w:val="%7."/>
+      <w:lvlJc w:val="left"/>
+      <w:pPr>
+        <w:tabs>
+          <w:tab w:val="num" w:pos="4320"/>
+        </w:tabs>
+        <w:ind w:left="4800" w:hanging="480"/>
+      </w:pPr>
+    </w:lvl>
+  </w:abstractNum>
+  <w:abstractNum w:abstractNumId="99713">
+    <w:nsid w:val="58a7069d"/>
+    <w:multiLevelType w:val="multilevel"/>
+    <w:lvl w:ilvl="0">
+      <w:start w:val="3"/>
+      <w:numFmt w:val="lowerLetter"/>
+      <w:lvlText w:val="%1."/>
+      <w:lvlJc w:val="left"/>
+      <w:pPr>
+        <w:tabs>
+          <w:tab w:val="num" w:pos="0"/>
+        </w:tabs>
+        <w:ind w:left="480" w:hanging="480"/>
+      </w:pPr>
+    </w:lvl>
+    <w:lvl w:ilvl="1">
+      <w:start w:val="3"/>
+      <w:numFmt w:val="lowerLetter"/>
+      <w:lvlText w:val="%2."/>
+      <w:lvlJc w:val="left"/>
+      <w:pPr>
+        <w:tabs>
+          <w:tab w:val="num" w:pos="720"/>
+        </w:tabs>
+        <w:ind w:left="1200" w:hanging="480"/>
+      </w:pPr>
+    </w:lvl>
+    <w:lvl w:ilvl="2">
+      <w:start w:val="3"/>
+      <w:numFmt w:val="lowerLetter"/>
+      <w:lvlText w:val="%3."/>
+      <w:lvlJc w:val="left"/>
+      <w:pPr>
+        <w:tabs>
+          <w:tab w:val="num" w:pos="1440"/>
+        </w:tabs>
+        <w:ind w:left="1920" w:hanging="480"/>
+      </w:pPr>
+    </w:lvl>
+    <w:lvl w:ilvl="3">
+      <w:start w:val="3"/>
+      <w:numFmt w:val="lowerLetter"/>
+      <w:lvlText w:val="%4."/>
+      <w:lvlJc w:val="left"/>
+      <w:pPr>
+        <w:tabs>
+          <w:tab w:val="num" w:pos="2160"/>
+        </w:tabs>
+        <w:ind w:left="2640" w:hanging="480"/>
+      </w:pPr>
+    </w:lvl>
+    <w:lvl w:ilvl="4">
+      <w:start w:val="3"/>
+      <w:numFmt w:val="lowerLetter"/>
+      <w:lvlText w:val="%5."/>
+      <w:lvlJc w:val="left"/>
+      <w:pPr>
+        <w:tabs>
+          <w:tab w:val="num" w:pos="2880"/>
+        </w:tabs>
+        <w:ind w:left="3360" w:hanging="480"/>
+      </w:pPr>
+    </w:lvl>
+    <w:lvl w:ilvl="5">
+      <w:start w:val="3"/>
+      <w:numFmt w:val="lowerLetter"/>
+      <w:lvlText w:val="%6."/>
+      <w:lvlJc w:val="left"/>
+      <w:pPr>
+        <w:tabs>
+          <w:tab w:val="num" w:pos="3600"/>
+        </w:tabs>
+        <w:ind w:left="4080" w:hanging="480"/>
+      </w:pPr>
+    </w:lvl>
+    <w:lvl w:ilvl="6">
+      <w:start w:val="3"/>
+      <w:numFmt w:val="lowerLetter"/>
+      <w:lvlText w:val="%7."/>
       <w:lvlJc w:val="left"/>
       <w:pPr>
         <w:tabs>
@@ -383,6 +3147,111 @@
   </w:num>
   <w:num w:numId="1002">
     <w:abstractNumId w:val="991"/>
+  </w:num>
+  <w:num w:numId="1003">
+    <w:abstractNumId w:val="991"/>
+  </w:num>
+  <w:num w:numId="1004">
+    <w:abstractNumId w:val="99711"/>
+    <w:lvlOverride w:ilvl="0">
+      <w:startOverride w:val="1"/>
+    </w:lvlOverride>
+    <w:lvlOverride w:ilvl="1">
+      <w:startOverride w:val="1"/>
+    </w:lvlOverride>
+    <w:lvlOverride w:ilvl="2">
+      <w:startOverride w:val="1"/>
+    </w:lvlOverride>
+    <w:lvlOverride w:ilvl="3">
+      <w:startOverride w:val="1"/>
+    </w:lvlOverride>
+    <w:lvlOverride w:ilvl="4">
+      <w:startOverride w:val="1"/>
+    </w:lvlOverride>
+    <w:lvlOverride w:ilvl="5">
+      <w:startOverride w:val="1"/>
+    </w:lvlOverride>
+    <w:lvlOverride w:ilvl="6">
+      <w:startOverride w:val="1"/>
+    </w:lvlOverride>
+  </w:num>
+  <w:num w:numId="1005">
+    <w:abstractNumId w:val="99712"/>
+    <w:lvlOverride w:ilvl="0">
+      <w:startOverride w:val="2"/>
+    </w:lvlOverride>
+    <w:lvlOverride w:ilvl="1">
+      <w:startOverride w:val="2"/>
+    </w:lvlOverride>
+    <w:lvlOverride w:ilvl="2">
+      <w:startOverride w:val="2"/>
+    </w:lvlOverride>
+    <w:lvlOverride w:ilvl="3">
+      <w:startOverride w:val="2"/>
+    </w:lvlOverride>
+    <w:lvlOverride w:ilvl="4">
+      <w:startOverride w:val="2"/>
+    </w:lvlOverride>
+    <w:lvlOverride w:ilvl="5">
+      <w:startOverride w:val="2"/>
+    </w:lvlOverride>
+    <w:lvlOverride w:ilvl="6">
+      <w:startOverride w:val="2"/>
+    </w:lvlOverride>
+  </w:num>
+  <w:num w:numId="1006">
+    <w:abstractNumId w:val="99713"/>
+    <w:lvlOverride w:ilvl="0">
+      <w:startOverride w:val="3"/>
+    </w:lvlOverride>
+    <w:lvlOverride w:ilvl="1">
+      <w:startOverride w:val="3"/>
+    </w:lvlOverride>
+    <w:lvlOverride w:ilvl="2">
+      <w:startOverride w:val="3"/>
+    </w:lvlOverride>
+    <w:lvlOverride w:ilvl="3">
+      <w:startOverride w:val="3"/>
+    </w:lvlOverride>
+    <w:lvlOverride w:ilvl="4">
+      <w:startOverride w:val="3"/>
+    </w:lvlOverride>
+    <w:lvlOverride w:ilvl="5">
+      <w:startOverride w:val="3"/>
+    </w:lvlOverride>
+    <w:lvlOverride w:ilvl="6">
+      <w:startOverride w:val="3"/>
+    </w:lvlOverride>
+  </w:num>
+  <w:num w:numId="1007">
+    <w:abstractNumId w:val="991"/>
+  </w:num>
+  <w:num w:numId="1008">
+    <w:abstractNumId w:val="991"/>
+  </w:num>
+  <w:num w:numId="1009">
+    <w:abstractNumId w:val="99711"/>
+    <w:lvlOverride w:ilvl="0">
+      <w:startOverride w:val="1"/>
+    </w:lvlOverride>
+    <w:lvlOverride w:ilvl="1">
+      <w:startOverride w:val="1"/>
+    </w:lvlOverride>
+    <w:lvlOverride w:ilvl="2">
+      <w:startOverride w:val="1"/>
+    </w:lvlOverride>
+    <w:lvlOverride w:ilvl="3">
+      <w:startOverride w:val="1"/>
+    </w:lvlOverride>
+    <w:lvlOverride w:ilvl="4">
+      <w:startOverride w:val="1"/>
+    </w:lvlOverride>
+    <w:lvlOverride w:ilvl="5">
+      <w:startOverride w:val="1"/>
+    </w:lvlOverride>
+    <w:lvlOverride w:ilvl="6">
+      <w:startOverride w:val="1"/>
+    </w:lvlOverride>
   </w:num>
 </w:numbering>
 </file>

</xml_diff>